<commit_message>
a minor typo in the letter corrected
</commit_message>
<xml_diff>
--- a/write-up/Cortex/Round 2/replies to reviewers.docx
+++ b/write-up/Cortex/Round 2/replies to reviewers.docx
@@ -1114,7 +1114,25 @@
           <w:sz w:val="22"/>
           <w:szCs w:val="22"/>
         </w:rPr>
-        <w:t>: (i) to introduce a new analytical framework</w:t>
+        <w:t>: (</w:t>
+      </w:r>
+      <w:proofErr w:type="spellStart"/>
+      <w:r>
+        <w:rPr>
+          <w:rFonts w:ascii="Times New Roman" w:hAnsi="Times New Roman"/>
+          <w:sz w:val="22"/>
+          <w:szCs w:val="22"/>
+        </w:rPr>
+        <w:t>i</w:t>
+      </w:r>
+      <w:proofErr w:type="spellEnd"/>
+      <w:r>
+        <w:rPr>
+          <w:rFonts w:ascii="Times New Roman" w:hAnsi="Times New Roman"/>
+          <w:sz w:val="22"/>
+          <w:szCs w:val="22"/>
+        </w:rPr>
+        <w:t>) to introduce a new analytical framework</w:t>
       </w:r>
       <w:r>
         <w:rPr>
@@ -1583,7 +1601,25 @@
           <w:sz w:val="22"/>
           <w:szCs w:val="22"/>
         </w:rPr>
-        <w:t xml:space="preserve">As part of this review, we have added new paragraphs on how neuroimaging research has illuminated roles of the decision-making mechanisms in contrast to behavioral works in the field. This motivates a synthesis of these partially overlapping, but largely divergent, lines of work, which we hope to facilitate through the use of ASP. </w:t>
+        <w:t xml:space="preserve">As part of this review, we have added new paragraphs on how neuroimaging research has illuminated roles of the decision-making mechanisms in contrast to behavioral works in the field. This motivates a synthesis of these partially overlapping, but largely divergent, lines of work, which we hope to facilitate </w:t>
+      </w:r>
+      <w:proofErr w:type="gramStart"/>
+      <w:r>
+        <w:rPr>
+          <w:rFonts w:ascii="Times New Roman" w:hAnsi="Times New Roman"/>
+          <w:sz w:val="22"/>
+          <w:szCs w:val="22"/>
+        </w:rPr>
+        <w:t>through the use of</w:t>
+      </w:r>
+      <w:proofErr w:type="gramEnd"/>
+      <w:r>
+        <w:rPr>
+          <w:rFonts w:ascii="Times New Roman" w:hAnsi="Times New Roman"/>
+          <w:sz w:val="22"/>
+          <w:szCs w:val="22"/>
+        </w:rPr>
+        <w:t xml:space="preserve"> ASP. </w:t>
       </w:r>
     </w:p>
     <w:p>
@@ -2513,6 +2549,7 @@
         </w:rPr>
         <w:t xml:space="preserve">the </w:t>
       </w:r>
+      <w:proofErr w:type="spellStart"/>
       <w:r>
         <w:rPr>
           <w:rFonts w:ascii="Times New Roman" w:hAnsi="Times New Roman"/>
@@ -2531,6 +2568,7 @@
         </w:rPr>
         <w:t>s</w:t>
       </w:r>
+      <w:proofErr w:type="spellEnd"/>
       <w:r>
         <w:rPr>
           <w:rFonts w:ascii="Times New Roman" w:hAnsi="Times New Roman"/>
@@ -2557,7 +2595,18 @@
           <w:sz w:val="22"/>
           <w:szCs w:val="22"/>
         </w:rPr>
-        <w:t xml:space="preserve"> where</w:t>
+        <w:t xml:space="preserve"> </w:t>
+      </w:r>
+      <w:proofErr w:type="spellStart"/>
+      <w:r>
+        <w:rPr>
+          <w:rFonts w:ascii="Times New Roman" w:hAnsi="Times New Roman"/>
+          <w:i/>
+          <w:iCs/>
+          <w:sz w:val="22"/>
+          <w:szCs w:val="22"/>
+        </w:rPr>
+        <w:t>where</w:t>
       </w:r>
       <w:r>
         <w:rPr>
@@ -2567,6 +2616,7 @@
         </w:rPr>
         <w:t>s</w:t>
       </w:r>
+      <w:proofErr w:type="spellEnd"/>
       <w:r>
         <w:rPr>
           <w:rFonts w:ascii="Times New Roman" w:hAnsi="Times New Roman"/>
@@ -4221,7 +4271,27 @@
           <w:sz w:val="22"/>
           <w:szCs w:val="22"/>
         </w:rPr>
-        <w:t>when introducing the lapse rate parameter on p. 21, I was not initially sure of why this parameter would receive such prominent treatment in the paper, although the case was nicely made later on in the paper.  Given the importance of lapses was not discussed in detail earlier in the paper, it could be helpful to foreshadow the importance of this parameter earlier on.  </w:t>
+        <w:t xml:space="preserve">when introducing the lapse rate parameter on p. 21, I was not initially sure of why this parameter would receive such prominent treatment in the paper, although the case was nicely made </w:t>
+      </w:r>
+      <w:proofErr w:type="gramStart"/>
+      <w:r>
+        <w:rPr>
+          <w:rFonts w:ascii="Times" w:eastAsia="Times New Roman" w:hAnsi="Times"/>
+          <w:color w:val="0031E6"/>
+          <w:sz w:val="22"/>
+          <w:szCs w:val="22"/>
+        </w:rPr>
+        <w:t>later on</w:t>
+      </w:r>
+      <w:proofErr w:type="gramEnd"/>
+      <w:r>
+        <w:rPr>
+          <w:rFonts w:ascii="Times" w:eastAsia="Times New Roman" w:hAnsi="Times"/>
+          <w:color w:val="0031E6"/>
+          <w:sz w:val="22"/>
+          <w:szCs w:val="22"/>
+        </w:rPr>
+        <w:t xml:space="preserve"> in the paper.  Given the importance of lapses was not discussed in detail earlier in the paper, it could be helpful to foreshadow the importance of this parameter earlier on.  </w:t>
       </w:r>
     </w:p>
     <w:p>
@@ -4443,6 +4513,7 @@
         </w:rPr>
         <w:t xml:space="preserve">not traditionally considered </w:t>
       </w:r>
+      <w:proofErr w:type="gramStart"/>
       <w:r>
         <w:rPr>
           <w:rFonts w:ascii="Times" w:eastAsia="Times New Roman" w:hAnsi="Times"/>
@@ -4459,7 +4530,17 @@
           <w:sz w:val="22"/>
           <w:szCs w:val="22"/>
         </w:rPr>
-        <w:t>a consequence of decision-making.</w:t>
+        <w:t>a consequence of</w:t>
+      </w:r>
+      <w:proofErr w:type="gramEnd"/>
+      <w:r>
+        <w:rPr>
+          <w:rFonts w:ascii="Times" w:eastAsia="Times New Roman" w:hAnsi="Times"/>
+          <w:color w:val="000000" w:themeColor="text1"/>
+          <w:sz w:val="22"/>
+          <w:szCs w:val="22"/>
+        </w:rPr>
+        <w:t xml:space="preserve"> decision-making.</w:t>
       </w:r>
     </w:p>
     <w:p>
@@ -4632,6 +4713,8 @@
         </w:rPr>
         <w:t xml:space="preserve"> used for each bias condition (e.g., </w:t>
       </w:r>
+      <w:proofErr w:type="spellStart"/>
+      <w:proofErr w:type="gramStart"/>
       <w:r>
         <w:rPr>
           <w:rFonts w:ascii="Times" w:eastAsia="Times New Roman" w:hAnsi="Times"/>
@@ -4643,6 +4726,8 @@
         </w:rPr>
         <w:t>lemona?e</w:t>
       </w:r>
+      <w:proofErr w:type="spellEnd"/>
+      <w:proofErr w:type="gramEnd"/>
       <w:r>
         <w:rPr>
           <w:rFonts w:ascii="Times" w:eastAsia="Times New Roman" w:hAnsi="Times"/>
@@ -4652,6 +4737,7 @@
         </w:rPr>
         <w:t xml:space="preserve"> for the d-bias and </w:t>
       </w:r>
+      <w:proofErr w:type="spellStart"/>
       <w:r>
         <w:rPr>
           <w:rFonts w:ascii="Times" w:eastAsia="Times New Roman" w:hAnsi="Times"/>
@@ -4663,6 +4749,7 @@
         </w:rPr>
         <w:t>resona?e</w:t>
       </w:r>
+      <w:proofErr w:type="spellEnd"/>
       <w:r>
         <w:rPr>
           <w:rFonts w:ascii="Times" w:eastAsia="Times New Roman" w:hAnsi="Times"/>
@@ -4867,7 +4954,47 @@
           <w:sz w:val="22"/>
           <w:szCs w:val="22"/>
         </w:rPr>
-        <w:t xml:space="preserve">exist—typically under a different name and using somewhat different paradigms (e.g., unsupervised distributional learning paradigms or dimension-based statistical learning paradigms, e.g., Clayards et al., 2008; Idemaru &amp; Holt, 2011). </w:t>
+        <w:t xml:space="preserve">exist—typically under a different name and using somewhat different paradigms (e.g., unsupervised distributional learning paradigms or dimension-based statistical learning paradigms, e.g., </w:t>
+      </w:r>
+      <w:proofErr w:type="spellStart"/>
+      <w:r>
+        <w:rPr>
+          <w:rFonts w:ascii="Times" w:eastAsia="Times New Roman" w:hAnsi="Times"/>
+          <w:color w:val="000000" w:themeColor="text1"/>
+          <w:sz w:val="22"/>
+          <w:szCs w:val="22"/>
+        </w:rPr>
+        <w:t>Clayards</w:t>
+      </w:r>
+      <w:proofErr w:type="spellEnd"/>
+      <w:r>
+        <w:rPr>
+          <w:rFonts w:ascii="Times" w:eastAsia="Times New Roman" w:hAnsi="Times"/>
+          <w:color w:val="000000" w:themeColor="text1"/>
+          <w:sz w:val="22"/>
+          <w:szCs w:val="22"/>
+        </w:rPr>
+        <w:t xml:space="preserve"> et al., 2008; </w:t>
+      </w:r>
+      <w:proofErr w:type="spellStart"/>
+      <w:r>
+        <w:rPr>
+          <w:rFonts w:ascii="Times" w:eastAsia="Times New Roman" w:hAnsi="Times"/>
+          <w:color w:val="000000" w:themeColor="text1"/>
+          <w:sz w:val="22"/>
+          <w:szCs w:val="22"/>
+        </w:rPr>
+        <w:t>Idemaru</w:t>
+      </w:r>
+      <w:proofErr w:type="spellEnd"/>
+      <w:r>
+        <w:rPr>
+          <w:rFonts w:ascii="Times" w:eastAsia="Times New Roman" w:hAnsi="Times"/>
+          <w:color w:val="000000" w:themeColor="text1"/>
+          <w:sz w:val="22"/>
+          <w:szCs w:val="22"/>
+        </w:rPr>
+        <w:t xml:space="preserve"> &amp; Holt, 2011). </w:t>
       </w:r>
       <w:r>
         <w:rPr>
@@ -5049,7 +5176,27 @@
           <w:sz w:val="22"/>
           <w:szCs w:val="22"/>
         </w:rPr>
-        <w:t xml:space="preserve">he most common approach to the generation of exposure stimuli is to (i) record typical /d/ and /t/ versions of each stimulus (e.g., </w:t>
+        <w:t>he most common approach to the generation of exposure stimuli is to (</w:t>
+      </w:r>
+      <w:proofErr w:type="spellStart"/>
+      <w:r>
+        <w:rPr>
+          <w:rFonts w:ascii="Times" w:eastAsia="Times New Roman" w:hAnsi="Times"/>
+          <w:color w:val="000000" w:themeColor="text1"/>
+          <w:sz w:val="22"/>
+          <w:szCs w:val="22"/>
+        </w:rPr>
+        <w:t>i</w:t>
+      </w:r>
+      <w:proofErr w:type="spellEnd"/>
+      <w:r>
+        <w:rPr>
+          <w:rFonts w:ascii="Times" w:eastAsia="Times New Roman" w:hAnsi="Times"/>
+          <w:color w:val="000000" w:themeColor="text1"/>
+          <w:sz w:val="22"/>
+          <w:szCs w:val="22"/>
+        </w:rPr>
+        <w:t xml:space="preserve">) record typical /d/ and /t/ versions of each stimulus (e.g., </w:t>
       </w:r>
       <w:r>
         <w:rPr>
@@ -5071,6 +5218,7 @@
         </w:rPr>
         <w:t xml:space="preserve">and </w:t>
       </w:r>
+      <w:proofErr w:type="spellStart"/>
       <w:r>
         <w:rPr>
           <w:rFonts w:ascii="Times" w:eastAsia="Times New Roman" w:hAnsi="Times"/>
@@ -5082,6 +5230,7 @@
         </w:rPr>
         <w:t>lemonate</w:t>
       </w:r>
+      <w:proofErr w:type="spellEnd"/>
       <w:r>
         <w:rPr>
           <w:rFonts w:ascii="Times" w:eastAsia="Times New Roman" w:hAnsi="Times"/>
@@ -5111,6 +5260,7 @@
         </w:rPr>
         <w:t xml:space="preserve">0% </w:t>
       </w:r>
+      <w:proofErr w:type="spellStart"/>
       <w:r>
         <w:rPr>
           <w:rFonts w:ascii="Times" w:eastAsia="Times New Roman" w:hAnsi="Times"/>
@@ -5120,17 +5270,9 @@
           <w:sz w:val="22"/>
           <w:szCs w:val="22"/>
         </w:rPr>
-        <w:t xml:space="preserve">lemonate </w:t>
-      </w:r>
-      <w:r>
-        <w:rPr>
-          <w:rFonts w:ascii="Times" w:eastAsia="Times New Roman" w:hAnsi="Times"/>
-          <w:color w:val="000000" w:themeColor="text1"/>
-          <w:sz w:val="22"/>
-          <w:szCs w:val="22"/>
-        </w:rPr>
-        <w:t xml:space="preserve">to 0% </w:t>
-      </w:r>
+        <w:t>lemonate</w:t>
+      </w:r>
+      <w:proofErr w:type="spellEnd"/>
       <w:r>
         <w:rPr>
           <w:rFonts w:ascii="Times" w:eastAsia="Times New Roman" w:hAnsi="Times"/>
@@ -5140,16 +5282,16 @@
           <w:sz w:val="22"/>
           <w:szCs w:val="22"/>
         </w:rPr>
-        <w:t>lemonade</w:t>
-      </w:r>
-      <w:r>
-        <w:rPr>
-          <w:rFonts w:ascii="Times" w:eastAsia="Times New Roman" w:hAnsi="Times"/>
-          <w:color w:val="000000" w:themeColor="text1"/>
-          <w:sz w:val="22"/>
-          <w:szCs w:val="22"/>
-        </w:rPr>
-        <w:t xml:space="preserve">-100% </w:t>
+        <w:t xml:space="preserve"> </w:t>
+      </w:r>
+      <w:r>
+        <w:rPr>
+          <w:rFonts w:ascii="Times" w:eastAsia="Times New Roman" w:hAnsi="Times"/>
+          <w:color w:val="000000" w:themeColor="text1"/>
+          <w:sz w:val="22"/>
+          <w:szCs w:val="22"/>
+        </w:rPr>
+        <w:t xml:space="preserve">to 0% </w:t>
       </w:r>
       <w:r>
         <w:rPr>
@@ -5160,17 +5302,18 @@
           <w:sz w:val="22"/>
           <w:szCs w:val="22"/>
         </w:rPr>
-        <w:t>lemonate</w:t>
-      </w:r>
-      <w:r>
-        <w:rPr>
-          <w:rFonts w:ascii="Times" w:eastAsia="Times New Roman" w:hAnsi="Times"/>
-          <w:color w:val="000000" w:themeColor="text1"/>
-          <w:sz w:val="22"/>
-          <w:szCs w:val="22"/>
-        </w:rPr>
-        <w:t xml:space="preserve">), (iii) select based on experimenters’ intuition or a small norming study the most ambiguous blend for each stimulus and call it the “shifted”, “ambiguous”, or “atypical” stimulus version (with 100% </w:t>
-      </w:r>
+        <w:t>lemonade</w:t>
+      </w:r>
+      <w:r>
+        <w:rPr>
+          <w:rFonts w:ascii="Times" w:eastAsia="Times New Roman" w:hAnsi="Times"/>
+          <w:color w:val="000000" w:themeColor="text1"/>
+          <w:sz w:val="22"/>
+          <w:szCs w:val="22"/>
+        </w:rPr>
+        <w:t xml:space="preserve">-100% </w:t>
+      </w:r>
+      <w:proofErr w:type="spellStart"/>
       <w:r>
         <w:rPr>
           <w:rFonts w:ascii="Times" w:eastAsia="Times New Roman" w:hAnsi="Times"/>
@@ -5180,6 +5323,27 @@
           <w:sz w:val="22"/>
           <w:szCs w:val="22"/>
         </w:rPr>
+        <w:t>lemonate</w:t>
+      </w:r>
+      <w:proofErr w:type="spellEnd"/>
+      <w:r>
+        <w:rPr>
+          <w:rFonts w:ascii="Times" w:eastAsia="Times New Roman" w:hAnsi="Times"/>
+          <w:color w:val="000000" w:themeColor="text1"/>
+          <w:sz w:val="22"/>
+          <w:szCs w:val="22"/>
+        </w:rPr>
+        <w:t xml:space="preserve">), (iii) select based on experimenters’ intuition or a small norming study the most ambiguous blend for each stimulus and call it the “shifted”, “ambiguous”, or “atypical” stimulus version (with 100% </w:t>
+      </w:r>
+      <w:r>
+        <w:rPr>
+          <w:rFonts w:ascii="Times" w:eastAsia="Times New Roman" w:hAnsi="Times"/>
+          <w:i/>
+          <w:iCs/>
+          <w:color w:val="000000" w:themeColor="text1"/>
+          <w:sz w:val="22"/>
+          <w:szCs w:val="22"/>
+        </w:rPr>
         <w:t>lemonade</w:t>
       </w:r>
       <w:r>
@@ -5282,7 +5446,29 @@
           <w:szCs w:val="22"/>
           <w:u w:val="single"/>
         </w:rPr>
-        <w:t xml:space="preserve"> each category, nor is there any form of counter-balancing </w:t>
+        <w:t xml:space="preserve"> each category, nor is there any form of </w:t>
+      </w:r>
+      <w:proofErr w:type="gramStart"/>
+      <w:r>
+        <w:rPr>
+          <w:rFonts w:ascii="Times" w:eastAsia="Times New Roman" w:hAnsi="Times"/>
+          <w:color w:val="000000" w:themeColor="text1"/>
+          <w:sz w:val="22"/>
+          <w:szCs w:val="22"/>
+          <w:u w:val="single"/>
+        </w:rPr>
+        <w:t>counter-balancing</w:t>
+      </w:r>
+      <w:proofErr w:type="gramEnd"/>
+      <w:r>
+        <w:rPr>
+          <w:rFonts w:ascii="Times" w:eastAsia="Times New Roman" w:hAnsi="Times"/>
+          <w:color w:val="000000" w:themeColor="text1"/>
+          <w:sz w:val="22"/>
+          <w:szCs w:val="22"/>
+          <w:u w:val="single"/>
+        </w:rPr>
+        <w:t xml:space="preserve"> </w:t>
       </w:r>
       <w:r>
         <w:rPr>
@@ -5648,7 +5834,27 @@
           <w:sz w:val="22"/>
           <w:szCs w:val="22"/>
         </w:rPr>
-        <w:t>ontinued unsupervised adaptation over the unlabeled input with non-bi-modally distributed acoustic properties. Test stimuli tend to span some continuum, with each location along that continuum being repeated equally often. Even when some locations are repeated more often, it tends to be those in the center of the continuum leading to a uni-modal distribution. Either way, the distribution of test stimuli violate</w:t>
+        <w:t xml:space="preserve">ontinued unsupervised adaptation over the unlabeled input with non-bi-modally distributed acoustic properties. Test stimuli tend to span some continuum, with each location along that continuum being repeated equally often. Even when some locations are repeated more often, it tends to be those in the center of the continuum leading to a </w:t>
+      </w:r>
+      <w:proofErr w:type="spellStart"/>
+      <w:r>
+        <w:rPr>
+          <w:rFonts w:ascii="Times" w:eastAsia="Times New Roman" w:hAnsi="Times"/>
+          <w:color w:val="000000" w:themeColor="text1"/>
+          <w:sz w:val="22"/>
+          <w:szCs w:val="22"/>
+        </w:rPr>
+        <w:t>uni</w:t>
+      </w:r>
+      <w:proofErr w:type="spellEnd"/>
+      <w:r>
+        <w:rPr>
+          <w:rFonts w:ascii="Times" w:eastAsia="Times New Roman" w:hAnsi="Times"/>
+          <w:color w:val="000000" w:themeColor="text1"/>
+          <w:sz w:val="22"/>
+          <w:szCs w:val="22"/>
+        </w:rPr>
+        <w:t>-modal distribution. Either way, the distribution of test stimuli violate</w:t>
       </w:r>
       <w:r>
         <w:rPr>
@@ -5724,16 +5930,36 @@
           <w:sz w:val="22"/>
           <w:szCs w:val="22"/>
         </w:rPr>
-        <w:t xml:space="preserve">For instance, </w:t>
-      </w:r>
-      <w:r>
-        <w:rPr>
-          <w:rFonts w:ascii="Times" w:eastAsia="Times New Roman" w:hAnsi="Times"/>
-          <w:color w:val="000000" w:themeColor="text1"/>
-          <w:sz w:val="22"/>
-          <w:szCs w:val="22"/>
-        </w:rPr>
-        <w:t xml:space="preserve"> the expectation that a 2AFC task with two possible answer</w:t>
+        <w:t xml:space="preserve">For </w:t>
+      </w:r>
+      <w:proofErr w:type="gramStart"/>
+      <w:r>
+        <w:rPr>
+          <w:rFonts w:ascii="Times" w:eastAsia="Times New Roman" w:hAnsi="Times"/>
+          <w:color w:val="000000" w:themeColor="text1"/>
+          <w:sz w:val="22"/>
+          <w:szCs w:val="22"/>
+        </w:rPr>
+        <w:t xml:space="preserve">instance, </w:t>
+      </w:r>
+      <w:r>
+        <w:rPr>
+          <w:rFonts w:ascii="Times" w:eastAsia="Times New Roman" w:hAnsi="Times"/>
+          <w:color w:val="000000" w:themeColor="text1"/>
+          <w:sz w:val="22"/>
+          <w:szCs w:val="22"/>
+        </w:rPr>
+        <w:t xml:space="preserve"> the</w:t>
+      </w:r>
+      <w:proofErr w:type="gramEnd"/>
+      <w:r>
+        <w:rPr>
+          <w:rFonts w:ascii="Times" w:eastAsia="Times New Roman" w:hAnsi="Times"/>
+          <w:color w:val="000000" w:themeColor="text1"/>
+          <w:sz w:val="22"/>
+          <w:szCs w:val="22"/>
+        </w:rPr>
+        <w:t xml:space="preserve"> expectation that a 2AFC task with two possible answer</w:t>
       </w:r>
       <w:r>
         <w:rPr>
@@ -6656,8 +6882,9 @@
           <w:sz w:val="22"/>
           <w:szCs w:val="22"/>
         </w:rPr>
-        <w:t>This concern points to a benefit for situations where predictions of qualitative distinctions are meaningful. In particular, it would be helpful if the authors could identify conditions that can</w:t>
-      </w:r>
+        <w:t xml:space="preserve">This concern points to a benefit for situations where predictions of qualitative distinctions are meaningful. </w:t>
+      </w:r>
+      <w:proofErr w:type="gramStart"/>
       <w:r>
         <w:rPr>
           <w:rFonts w:ascii="Times" w:eastAsia="Times New Roman" w:hAnsi="Times"/>
@@ -6665,6 +6892,25 @@
           <w:sz w:val="22"/>
           <w:szCs w:val="22"/>
         </w:rPr>
+        <w:t>In particular, it</w:t>
+      </w:r>
+      <w:proofErr w:type="gramEnd"/>
+      <w:r>
+        <w:rPr>
+          <w:rFonts w:ascii="Times" w:eastAsia="Times New Roman" w:hAnsi="Times"/>
+          <w:color w:val="0031E6"/>
+          <w:sz w:val="22"/>
+          <w:szCs w:val="22"/>
+        </w:rPr>
+        <w:t xml:space="preserve"> would be helpful if the authors could identify conditions that can</w:t>
+      </w:r>
+      <w:r>
+        <w:rPr>
+          <w:rFonts w:ascii="Times" w:eastAsia="Times New Roman" w:hAnsi="Times"/>
+          <w:color w:val="0031E6"/>
+          <w:sz w:val="22"/>
+          <w:szCs w:val="22"/>
+        </w:rPr>
         <w:t>’</w:t>
       </w:r>
       <w:r>
@@ -6683,7 +6929,27 @@
           <w:sz w:val="22"/>
           <w:szCs w:val="22"/>
         </w:rPr>
-        <w:t xml:space="preserve">For example, are there certain types of stimuli or training regimens that would only predict an effect if representations change, but can't be explained by normalization or response bias? </w:t>
+        <w:t xml:space="preserve">For example, are there certain types of stimuli or training regimens that </w:t>
+      </w:r>
+      <w:proofErr w:type="gramStart"/>
+      <w:r>
+        <w:rPr>
+          <w:rFonts w:ascii="Times" w:eastAsia="Times New Roman" w:hAnsi="Times"/>
+          <w:color w:val="0031E6"/>
+          <w:sz w:val="22"/>
+          <w:szCs w:val="22"/>
+        </w:rPr>
+        <w:t>would</w:t>
+      </w:r>
+      <w:proofErr w:type="gramEnd"/>
+      <w:r>
+        <w:rPr>
+          <w:rFonts w:ascii="Times" w:eastAsia="Times New Roman" w:hAnsi="Times"/>
+          <w:color w:val="0031E6"/>
+          <w:sz w:val="22"/>
+          <w:szCs w:val="22"/>
+        </w:rPr>
+        <w:t xml:space="preserve"> only predict an effect if representations change, but can't be explained by normalization or response bias? </w:t>
       </w:r>
     </w:p>
     <w:p>
@@ -7004,6 +7270,7 @@
         </w:rPr>
         <w:t xml:space="preserve"> However, we would like to offer two important clarifications </w:t>
       </w:r>
+      <w:proofErr w:type="gramStart"/>
       <w:r>
         <w:rPr>
           <w:rFonts w:ascii="Times" w:eastAsia="Times New Roman" w:hAnsi="Times"/>
@@ -7040,6 +7307,7 @@
         </w:rPr>
         <w:t xml:space="preserve"> to</w:t>
       </w:r>
+      <w:proofErr w:type="gramEnd"/>
       <w:r>
         <w:rPr>
           <w:rFonts w:ascii="Times" w:eastAsia="Times New Roman" w:hAnsi="Times"/>
@@ -7589,7 +7857,25 @@
           <w:sz w:val="22"/>
           <w:szCs w:val="22"/>
         </w:rPr>
-        <w:t>). Th</w:t>
+        <w:t xml:space="preserve">). </w:t>
+      </w:r>
+      <w:r>
+        <w:rPr>
+          <w:rFonts w:ascii="Times" w:eastAsia="Times New Roman" w:hAnsi="Times"/>
+          <w:color w:val="000000" w:themeColor="text1"/>
+          <w:sz w:val="22"/>
+          <w:szCs w:val="22"/>
+        </w:rPr>
+        <w:t>Although influential and informative, t</w:t>
+      </w:r>
+      <w:r>
+        <w:rPr>
+          <w:rFonts w:ascii="Times" w:eastAsia="Times New Roman" w:hAnsi="Times"/>
+          <w:color w:val="000000" w:themeColor="text1"/>
+          <w:sz w:val="22"/>
+          <w:szCs w:val="22"/>
+        </w:rPr>
+        <w:t>h</w:t>
       </w:r>
       <w:r>
         <w:rPr>
@@ -7616,7 +7902,25 @@
           <w:sz w:val="22"/>
           <w:szCs w:val="22"/>
         </w:rPr>
-        <w:t xml:space="preserve"> typically involves manipulations that </w:t>
+        <w:t xml:space="preserve"> typically </w:t>
+      </w:r>
+      <w:r>
+        <w:rPr>
+          <w:rFonts w:ascii="Times" w:eastAsia="Times New Roman" w:hAnsi="Times"/>
+          <w:color w:val="000000" w:themeColor="text1"/>
+          <w:sz w:val="22"/>
+          <w:szCs w:val="22"/>
+        </w:rPr>
+        <w:t>stem from</w:t>
+      </w:r>
+      <w:r>
+        <w:rPr>
+          <w:rFonts w:ascii="Times" w:eastAsia="Times New Roman" w:hAnsi="Times"/>
+          <w:color w:val="000000" w:themeColor="text1"/>
+          <w:sz w:val="22"/>
+          <w:szCs w:val="22"/>
+        </w:rPr>
+        <w:t xml:space="preserve"> manipulations that </w:t>
       </w:r>
       <w:r>
         <w:rPr>
@@ -7748,14 +8052,25 @@
         </w:rPr>
         <w:t xml:space="preserve">our </w:t>
       </w:r>
-      <w:r>
-        <w:rPr>
-          <w:rFonts w:ascii="Times" w:eastAsia="Times New Roman" w:hAnsi="Times"/>
-          <w:color w:val="000000" w:themeColor="text1"/>
-          <w:sz w:val="22"/>
-          <w:szCs w:val="22"/>
-        </w:rPr>
-        <w:t xml:space="preserve">ultimate goal </w:t>
+      <w:proofErr w:type="gramStart"/>
+      <w:r>
+        <w:rPr>
+          <w:rFonts w:ascii="Times" w:eastAsia="Times New Roman" w:hAnsi="Times"/>
+          <w:color w:val="000000" w:themeColor="text1"/>
+          <w:sz w:val="22"/>
+          <w:szCs w:val="22"/>
+        </w:rPr>
+        <w:t>ultimate goal</w:t>
+      </w:r>
+      <w:proofErr w:type="gramEnd"/>
+      <w:r>
+        <w:rPr>
+          <w:rFonts w:ascii="Times" w:eastAsia="Times New Roman" w:hAnsi="Times"/>
+          <w:color w:val="000000" w:themeColor="text1"/>
+          <w:sz w:val="22"/>
+          <w:szCs w:val="22"/>
+        </w:rPr>
+        <w:t xml:space="preserve"> </w:t>
       </w:r>
       <w:r>
         <w:rPr>
@@ -7811,7 +8126,27 @@
           <w:sz w:val="22"/>
           <w:szCs w:val="22"/>
         </w:rPr>
-        <w:t>. None of the existing paradigms easily affords that without further advances in design, stimulus selection, and analysis. The ASP framework offers support for all of these aspects.</w:t>
+        <w:t xml:space="preserve">. None of the existing paradigms easily affords that without further advances in design, stimulus selection, and analysis. The ASP framework offers support for </w:t>
+      </w:r>
+      <w:proofErr w:type="gramStart"/>
+      <w:r>
+        <w:rPr>
+          <w:rFonts w:ascii="Times" w:eastAsia="Times New Roman" w:hAnsi="Times"/>
+          <w:color w:val="000000" w:themeColor="text1"/>
+          <w:sz w:val="22"/>
+          <w:szCs w:val="22"/>
+        </w:rPr>
+        <w:t>all of</w:t>
+      </w:r>
+      <w:proofErr w:type="gramEnd"/>
+      <w:r>
+        <w:rPr>
+          <w:rFonts w:ascii="Times" w:eastAsia="Times New Roman" w:hAnsi="Times"/>
+          <w:color w:val="000000" w:themeColor="text1"/>
+          <w:sz w:val="22"/>
+          <w:szCs w:val="22"/>
+        </w:rPr>
+        <w:t xml:space="preserve"> these aspects.</w:t>
       </w:r>
     </w:p>
     <w:p>

</xml_diff>